<commit_message>
Aufgabe02 rechtsregulären Automaten hinzugefügt
</commit_message>
<xml_diff>
--- a/01.docx
+++ b/01.docx
@@ -1640,62 +1640,18 @@
           <w:szCs w:val="20"/>
           <w:lang w:eastAsia="de-DE"/>
         </w:rPr>
-        <w:t>"."|"("|")"|"["|"]"|"{"|"}"|" "|"!"|"/"| "\"| "?"</w:t>
-      </w:r>
-      <w:r>
-        <w:rPr>
-          <w:rFonts w:ascii="Courier New" w:eastAsia="Times New Roman" w:hAnsi="Courier New" w:cs="Courier New"/>
-          <w:b/>
-          <w:color w:val="000000"/>
-          <w:sz w:val="20"/>
-          <w:szCs w:val="20"/>
-          <w:lang w:eastAsia="de-DE"/>
-        </w:rPr>
-        <w:t xml:space="preserve"> | </w:t>
-      </w:r>
-      <w:r>
-        <w:rPr>
-          <w:rFonts w:ascii="Courier New" w:eastAsia="Times New Roman" w:hAnsi="Courier New" w:cs="Courier New"/>
-          <w:b/>
-          <w:color w:val="000000"/>
-          <w:sz w:val="20"/>
-          <w:szCs w:val="20"/>
-          <w:lang w:eastAsia="de-DE"/>
-        </w:rPr>
-        <w:t>"</w:t>
-      </w:r>
-      <w:r>
-        <w:rPr>
-          <w:rFonts w:ascii="Courier New" w:eastAsia="Times New Roman" w:hAnsi="Courier New" w:cs="Courier New"/>
-          <w:b/>
-          <w:color w:val="000000"/>
-          <w:sz w:val="20"/>
-          <w:szCs w:val="20"/>
-          <w:lang w:eastAsia="de-DE"/>
-        </w:rPr>
-        <w:t>@</w:t>
-      </w:r>
-      <w:r>
-        <w:rPr>
-          <w:rFonts w:ascii="Courier New" w:eastAsia="Times New Roman" w:hAnsi="Courier New" w:cs="Courier New"/>
-          <w:b/>
-          <w:color w:val="000000"/>
-          <w:sz w:val="20"/>
-          <w:szCs w:val="20"/>
-          <w:lang w:eastAsia="de-DE"/>
-        </w:rPr>
-        <w:t>"</w:t>
-      </w:r>
-      <w:r>
-        <w:rPr>
-          <w:rFonts w:ascii="Courier New" w:eastAsia="Times New Roman" w:hAnsi="Courier New" w:cs="Courier New"/>
-          <w:b/>
-          <w:color w:val="000000"/>
-          <w:sz w:val="20"/>
-          <w:szCs w:val="20"/>
-          <w:lang w:eastAsia="de-DE"/>
-        </w:rPr>
-        <w:t xml:space="preserve"> | </w:t>
+        <w:t>"."|"("|")"|"["|"]"|"{"|"}"|" "|"!"|"/"| "\"</w:t>
+      </w:r>
+      <w:r>
+        <w:rPr>
+          <w:rFonts w:ascii="Courier New" w:eastAsia="Times New Roman" w:hAnsi="Courier New" w:cs="Courier New"/>
+          <w:b/>
+          <w:color w:val="000000"/>
+          <w:sz w:val="20"/>
+          <w:szCs w:val="20"/>
+          <w:lang w:eastAsia="de-DE"/>
+        </w:rPr>
+        <w:t xml:space="preserve">| </w:t>
       </w:r>
       <w:r>
         <w:rPr>
@@ -2888,49 +2844,18 @@
         </w:rPr>
         <w:t>"\"</w:t>
       </w:r>
-      <w:r>
-        <w:rPr>
-          <w:rFonts w:ascii="Courier New" w:eastAsia="Times New Roman" w:hAnsi="Courier New" w:cs="Courier New"/>
-          <w:b/>
-          <w:color w:val="000000"/>
-          <w:sz w:val="20"/>
-          <w:szCs w:val="20"/>
-          <w:lang w:eastAsia="de-DE"/>
-        </w:rPr>
-        <w:t xml:space="preserve"> ; </w:t>
-      </w:r>
-      <w:r>
-        <w:rPr>
-          <w:rFonts w:ascii="Courier New" w:eastAsia="Times New Roman" w:hAnsi="Courier New" w:cs="Courier New"/>
-          <w:b/>
-          <w:color w:val="000000"/>
-          <w:sz w:val="20"/>
-          <w:szCs w:val="20"/>
-          <w:lang w:eastAsia="de-DE"/>
-        </w:rPr>
-        <w:t>"?"</w:t>
-      </w:r>
-      <w:r>
-        <w:rPr>
-          <w:rFonts w:ascii="Courier New" w:eastAsia="Times New Roman" w:hAnsi="Courier New" w:cs="Courier New"/>
-          <w:b/>
-          <w:color w:val="000000"/>
-          <w:sz w:val="20"/>
-          <w:szCs w:val="20"/>
-          <w:lang w:eastAsia="de-DE"/>
-        </w:rPr>
-        <w:t xml:space="preserve"> ; </w:t>
-      </w:r>
-      <w:r>
-        <w:rPr>
-          <w:rFonts w:ascii="Courier New" w:eastAsia="Times New Roman" w:hAnsi="Courier New" w:cs="Courier New"/>
-          <w:b/>
-          <w:color w:val="000000"/>
-          <w:sz w:val="20"/>
-          <w:szCs w:val="20"/>
-          <w:lang w:eastAsia="de-DE"/>
-        </w:rPr>
-        <w:t>"@" ; ":"</w:t>
+      <w:bookmarkStart w:id="0" w:name="_GoBack"/>
+      <w:bookmarkEnd w:id="0"/>
+      <w:r>
+        <w:rPr>
+          <w:rFonts w:ascii="Courier New" w:eastAsia="Times New Roman" w:hAnsi="Courier New" w:cs="Courier New"/>
+          <w:b/>
+          <w:color w:val="000000"/>
+          <w:sz w:val="20"/>
+          <w:szCs w:val="20"/>
+          <w:lang w:eastAsia="de-DE"/>
+        </w:rPr>
+        <w:t>; ":"</w:t>
       </w:r>
       <w:r>
         <w:rPr>
@@ -4621,6 +4546,17 @@
           <w:szCs w:val="20"/>
           <w:lang w:eastAsia="de-DE"/>
         </w:rPr>
+        <w:t xml:space="preserve"> ,</w:t>
+      </w:r>
+      <w:r>
+        <w:rPr>
+          <w:rFonts w:ascii="Courier New" w:eastAsia="Times New Roman" w:hAnsi="Courier New" w:cs="Courier New"/>
+          <w:b/>
+          <w:color w:val="000000"/>
+          <w:sz w:val="20"/>
+          <w:szCs w:val="20"/>
+          <w:lang w:eastAsia="de-DE"/>
+        </w:rPr>
         <w:t xml:space="preserve"> </w:t>
       </w:r>
       <w:r>
@@ -4656,20 +4592,7 @@
           <w:szCs w:val="20"/>
           <w:lang w:eastAsia="de-DE"/>
         </w:rPr>
-        <w:t>" :</w:t>
-      </w:r>
-      <w:bookmarkStart w:id="0" w:name="_GoBack"/>
-      <w:bookmarkEnd w:id="0"/>
-      <w:r>
-        <w:rPr>
-          <w:rFonts w:ascii="Courier New" w:eastAsia="Times New Roman" w:hAnsi="Courier New" w:cs="Courier New"/>
-          <w:b/>
-          <w:color w:val="000000"/>
-          <w:sz w:val="20"/>
-          <w:szCs w:val="20"/>
-          <w:lang w:eastAsia="de-DE"/>
-        </w:rPr>
-        <w:t xml:space="preserve"> "</w:t>
+        <w:t>" : "</w:t>
       </w:r>
       <w:r>
         <w:rPr>
@@ -10670,7 +10593,7 @@
 </file>
 
 <file path=customXml/itemProps1.xml><?xml version="1.0" encoding="utf-8"?>
-<ds:datastoreItem xmlns:ds="http://schemas.openxmlformats.org/officeDocument/2006/customXml" ds:itemID="{FC5CE1C3-82A4-43DF-AF87-9F589925C4EF}">
+<ds:datastoreItem xmlns:ds="http://schemas.openxmlformats.org/officeDocument/2006/customXml" ds:itemID="{7E9B864A-29DD-44FA-9D3D-10CAE47AED64}">
   <ds:schemaRefs>
     <ds:schemaRef ds:uri="http://schemas.openxmlformats.org/officeDocument/2006/bibliography"/>
   </ds:schemaRefs>

</xml_diff>